<commit_message>
Minor Changes on report
</commit_message>
<xml_diff>
--- a/Documentation/report.docx
+++ b/Documentation/report.docx
@@ -14,6 +14,419 @@
         <w:t xml:space="preserve"> Mobile Application </w:t>
       </w:r>
     </w:p>
+    <w:tbl>
+      <w:tblPr>
+        <w:tblStyle w:val="TableGrid"/>
+        <w:tblW w:w="0" w:type="auto"/>
+        <w:tblBorders>
+          <w:top w:val="none" w:sz="0" w:space="0" w:color="auto"/>
+          <w:left w:val="none" w:sz="0" w:space="0" w:color="auto"/>
+          <w:bottom w:val="none" w:sz="0" w:space="0" w:color="auto"/>
+          <w:right w:val="none" w:sz="0" w:space="0" w:color="auto"/>
+          <w:insideH w:val="none" w:sz="0" w:space="0" w:color="auto"/>
+          <w:insideV w:val="none" w:sz="0" w:space="0" w:color="auto"/>
+        </w:tblBorders>
+        <w:tblLook w:val="04A0" w:firstRow="1" w:lastRow="0" w:firstColumn="1" w:lastColumn="0" w:noHBand="0" w:noVBand="1"/>
+      </w:tblPr>
+      <w:tblGrid>
+        <w:gridCol w:w="2574"/>
+        <w:gridCol w:w="2574"/>
+        <w:gridCol w:w="2574"/>
+        <w:gridCol w:w="2574"/>
+      </w:tblGrid>
+      <w:tr>
+        <w:tc>
+          <w:tcPr>
+            <w:tcW w:w="2574" w:type="dxa"/>
+          </w:tcPr>
+          <w:p>
+            <w:pPr>
+              <w:pStyle w:val="Author"/>
+              <w:spacing w:after="0"/>
+              <w:rPr>
+                <w:spacing w:val="-2"/>
+                <w:sz w:val="16"/>
+                <w:szCs w:val="12"/>
+              </w:rPr>
+            </w:pPr>
+            <w:r>
+              <w:rPr>
+                <w:spacing w:val="-2"/>
+                <w:sz w:val="16"/>
+                <w:szCs w:val="12"/>
+              </w:rPr>
+              <w:t>Md Hasib Zaman</w:t>
+            </w:r>
+          </w:p>
+          <w:p>
+            <w:pPr>
+              <w:pStyle w:val="Affiliations"/>
+              <w:rPr>
+                <w:spacing w:val="-2"/>
+                <w:sz w:val="16"/>
+                <w:szCs w:val="12"/>
+              </w:rPr>
+            </w:pPr>
+            <w:r>
+              <w:rPr>
+                <w:spacing w:val="-2"/>
+                <w:sz w:val="16"/>
+                <w:szCs w:val="12"/>
+              </w:rPr>
+              <w:t xml:space="preserve">Department of Electrical and Computer Engineering </w:t>
+            </w:r>
+            <w:r>
+              <w:rPr>
+                <w:spacing w:val="-2"/>
+                <w:sz w:val="16"/>
+                <w:szCs w:val="12"/>
+              </w:rPr>
+              <w:br/>
+              <w:t>North South University</w:t>
+            </w:r>
+            <w:r>
+              <w:rPr>
+                <w:spacing w:val="-2"/>
+                <w:sz w:val="16"/>
+                <w:szCs w:val="12"/>
+              </w:rPr>
+              <w:br/>
+              <w:t>Dhaka, Bangladesh</w:t>
+            </w:r>
+          </w:p>
+          <w:p>
+            <w:pPr>
+              <w:pStyle w:val="Affiliations"/>
+              <w:rPr>
+                <w:spacing w:val="-2"/>
+                <w:sz w:val="16"/>
+                <w:szCs w:val="12"/>
+              </w:rPr>
+            </w:pPr>
+            <w:r>
+              <w:rPr>
+                <w:spacing w:val="-2"/>
+                <w:sz w:val="16"/>
+                <w:szCs w:val="12"/>
+              </w:rPr>
+              <w:t>hasib.zaman@northsouth.edu</w:t>
+            </w:r>
+          </w:p>
+          <w:p>
+            <w:pPr>
+              <w:pStyle w:val="Paper-Title"/>
+              <w:spacing w:after="60"/>
+              <w:rPr>
+                <w:sz w:val="16"/>
+                <w:szCs w:val="12"/>
+              </w:rPr>
+            </w:pPr>
+          </w:p>
+        </w:tc>
+        <w:tc>
+          <w:tcPr>
+            <w:tcW w:w="2574" w:type="dxa"/>
+          </w:tcPr>
+          <w:p>
+            <w:pPr>
+              <w:pStyle w:val="Author"/>
+              <w:spacing w:after="0"/>
+              <w:rPr>
+                <w:spacing w:val="-2"/>
+                <w:sz w:val="16"/>
+                <w:szCs w:val="12"/>
+              </w:rPr>
+            </w:pPr>
+            <w:r>
+              <w:rPr>
+                <w:spacing w:val="-2"/>
+                <w:sz w:val="16"/>
+                <w:szCs w:val="12"/>
+              </w:rPr>
+              <w:t>Jahin Mahbub</w:t>
+            </w:r>
+          </w:p>
+          <w:p>
+            <w:pPr>
+              <w:pStyle w:val="Affiliations"/>
+              <w:rPr>
+                <w:spacing w:val="-2"/>
+                <w:sz w:val="16"/>
+                <w:szCs w:val="12"/>
+              </w:rPr>
+            </w:pPr>
+            <w:r>
+              <w:rPr>
+                <w:spacing w:val="-2"/>
+                <w:sz w:val="16"/>
+                <w:szCs w:val="12"/>
+              </w:rPr>
+              <w:t>Department of Electrical and Computer Engineering</w:t>
+            </w:r>
+            <w:r>
+              <w:rPr>
+                <w:spacing w:val="-2"/>
+                <w:sz w:val="16"/>
+                <w:szCs w:val="12"/>
+              </w:rPr>
+              <w:br/>
+              <w:t>North South University</w:t>
+            </w:r>
+            <w:r>
+              <w:rPr>
+                <w:spacing w:val="-2"/>
+                <w:sz w:val="16"/>
+                <w:szCs w:val="12"/>
+              </w:rPr>
+              <w:br/>
+              <w:t>Dhaka, Bangladesh</w:t>
+            </w:r>
+            <w:r>
+              <w:rPr>
+                <w:sz w:val="16"/>
+                <w:szCs w:val="12"/>
+              </w:rPr>
+              <w:t xml:space="preserve"> </w:t>
+            </w:r>
+            <w:r>
+              <w:rPr>
+                <w:spacing w:val="-2"/>
+                <w:sz w:val="16"/>
+                <w:szCs w:val="12"/>
+              </w:rPr>
+              <w:t>jahin.mahbub@northsouth.edu</w:t>
+            </w:r>
+          </w:p>
+          <w:p>
+            <w:pPr>
+              <w:pStyle w:val="Paper-Title"/>
+              <w:spacing w:after="60"/>
+              <w:rPr>
+                <w:sz w:val="16"/>
+                <w:szCs w:val="12"/>
+              </w:rPr>
+            </w:pPr>
+          </w:p>
+        </w:tc>
+        <w:tc>
+          <w:tcPr>
+            <w:tcW w:w="2574" w:type="dxa"/>
+          </w:tcPr>
+          <w:p>
+            <w:pPr>
+              <w:pStyle w:val="Author"/>
+              <w:spacing w:after="0"/>
+              <w:rPr>
+                <w:spacing w:val="-2"/>
+                <w:sz w:val="16"/>
+                <w:szCs w:val="12"/>
+              </w:rPr>
+            </w:pPr>
+            <w:r>
+              <w:rPr>
+                <w:spacing w:val="-2"/>
+                <w:sz w:val="16"/>
+                <w:szCs w:val="12"/>
+              </w:rPr>
+              <w:t xml:space="preserve">Yeahia Mahammad Arif </w:t>
+            </w:r>
+          </w:p>
+          <w:p>
+            <w:pPr>
+              <w:pStyle w:val="Affiliations"/>
+              <w:rPr>
+                <w:spacing w:val="-2"/>
+                <w:sz w:val="16"/>
+                <w:szCs w:val="12"/>
+              </w:rPr>
+            </w:pPr>
+            <w:r>
+              <w:rPr>
+                <w:spacing w:val="-2"/>
+                <w:sz w:val="16"/>
+                <w:szCs w:val="12"/>
+              </w:rPr>
+              <w:t>Department of Electrical and Computer Engineering</w:t>
+            </w:r>
+            <w:r>
+              <w:rPr>
+                <w:spacing w:val="-2"/>
+                <w:sz w:val="16"/>
+                <w:szCs w:val="12"/>
+              </w:rPr>
+              <w:br/>
+              <w:t>North South University</w:t>
+            </w:r>
+            <w:r>
+              <w:rPr>
+                <w:spacing w:val="-2"/>
+                <w:sz w:val="16"/>
+                <w:szCs w:val="12"/>
+              </w:rPr>
+              <w:br/>
+              <w:t>Dhaka, Bangladesh</w:t>
+            </w:r>
+            <w:r>
+              <w:rPr>
+                <w:sz w:val="16"/>
+                <w:szCs w:val="12"/>
+              </w:rPr>
+              <w:t xml:space="preserve"> </w:t>
+            </w:r>
+            <w:r>
+              <w:rPr>
+                <w:spacing w:val="-2"/>
+                <w:sz w:val="16"/>
+                <w:szCs w:val="12"/>
+              </w:rPr>
+              <w:t>yeahia.arif@northsouth.edu</w:t>
+            </w:r>
+            <w:r>
+              <w:rPr>
+                <w:sz w:val="16"/>
+                <w:szCs w:val="12"/>
+              </w:rPr>
+              <w:t xml:space="preserve"> </w:t>
+            </w:r>
+          </w:p>
+          <w:p>
+            <w:pPr>
+              <w:pStyle w:val="Paper-Title"/>
+              <w:spacing w:after="60"/>
+              <w:rPr>
+                <w:sz w:val="16"/>
+                <w:szCs w:val="12"/>
+              </w:rPr>
+            </w:pPr>
+          </w:p>
+        </w:tc>
+        <w:tc>
+          <w:tcPr>
+            <w:tcW w:w="2574" w:type="dxa"/>
+          </w:tcPr>
+          <w:p>
+            <w:pPr>
+              <w:pStyle w:val="Author"/>
+              <w:spacing w:after="0"/>
+              <w:rPr>
+                <w:spacing w:val="-2"/>
+                <w:sz w:val="16"/>
+                <w:szCs w:val="12"/>
+              </w:rPr>
+            </w:pPr>
+            <w:r>
+              <w:rPr>
+                <w:spacing w:val="-2"/>
+                <w:sz w:val="16"/>
+                <w:szCs w:val="12"/>
+              </w:rPr>
+              <w:t>Shaikh Shawon Arefin Shimon</w:t>
+            </w:r>
+          </w:p>
+          <w:p>
+            <w:pPr>
+              <w:pStyle w:val="Affiliations"/>
+              <w:rPr>
+                <w:spacing w:val="-2"/>
+                <w:sz w:val="16"/>
+                <w:szCs w:val="12"/>
+              </w:rPr>
+            </w:pPr>
+            <w:r>
+              <w:rPr>
+                <w:spacing w:val="-2"/>
+                <w:sz w:val="16"/>
+                <w:szCs w:val="12"/>
+              </w:rPr>
+              <w:t>Lecturer</w:t>
+            </w:r>
+          </w:p>
+          <w:p>
+            <w:pPr>
+              <w:pStyle w:val="Affiliations"/>
+              <w:rPr>
+                <w:spacing w:val="-2"/>
+                <w:sz w:val="16"/>
+                <w:szCs w:val="12"/>
+              </w:rPr>
+            </w:pPr>
+            <w:r>
+              <w:rPr>
+                <w:spacing w:val="-2"/>
+                <w:sz w:val="16"/>
+                <w:szCs w:val="12"/>
+              </w:rPr>
+              <w:t>Department of Electrical and Computer Engineering</w:t>
+            </w:r>
+          </w:p>
+          <w:p>
+            <w:pPr>
+              <w:pStyle w:val="Affiliations"/>
+              <w:rPr>
+                <w:spacing w:val="-2"/>
+                <w:sz w:val="16"/>
+                <w:szCs w:val="12"/>
+              </w:rPr>
+            </w:pPr>
+            <w:r>
+              <w:rPr>
+                <w:spacing w:val="-2"/>
+                <w:sz w:val="16"/>
+                <w:szCs w:val="12"/>
+              </w:rPr>
+              <w:t>North South University</w:t>
+            </w:r>
+          </w:p>
+          <w:p>
+            <w:pPr>
+              <w:pStyle w:val="Affiliations"/>
+              <w:rPr>
+                <w:spacing w:val="-2"/>
+                <w:sz w:val="16"/>
+                <w:szCs w:val="12"/>
+              </w:rPr>
+            </w:pPr>
+            <w:r>
+              <w:rPr>
+                <w:spacing w:val="-2"/>
+                <w:sz w:val="16"/>
+                <w:szCs w:val="12"/>
+              </w:rPr>
+              <w:t>Dhaka, Bangladesh</w:t>
+            </w:r>
+          </w:p>
+          <w:p>
+            <w:pPr>
+              <w:pStyle w:val="Affiliations"/>
+              <w:rPr>
+                <w:spacing w:val="-2"/>
+                <w:sz w:val="16"/>
+                <w:szCs w:val="12"/>
+              </w:rPr>
+            </w:pPr>
+            <w:r>
+              <w:rPr>
+                <w:spacing w:val="-2"/>
+                <w:sz w:val="16"/>
+                <w:szCs w:val="12"/>
+              </w:rPr>
+              <w:t>shaikh.shimon@northsouth.edu</w:t>
+            </w:r>
+          </w:p>
+          <w:p>
+            <w:pPr>
+              <w:pStyle w:val="Paper-Title"/>
+              <w:spacing w:after="60"/>
+              <w:jc w:val="right"/>
+              <w:rPr>
+                <w:sz w:val="16"/>
+                <w:szCs w:val="12"/>
+              </w:rPr>
+            </w:pPr>
+          </w:p>
+        </w:tc>
+      </w:tr>
+    </w:tbl>
     <w:p>
       <w:pPr>
         <w:sectPr>
@@ -26,239 +439,6 @@
     </w:p>
     <w:p>
       <w:pPr>
-        <w:pStyle w:val="Author"/>
-        <w:spacing w:after="0"/>
-        <w:rPr>
-          <w:spacing w:val="-2"/>
-        </w:rPr>
-      </w:pPr>
-      <w:r>
-        <w:rPr>
-          <w:spacing w:val="-2"/>
-        </w:rPr>
-        <w:t>Md Hasib Zaman</w:t>
-      </w:r>
-    </w:p>
-    <w:p>
-      <w:pPr>
-        <w:pStyle w:val="Affiliations"/>
-        <w:rPr>
-          <w:spacing w:val="-2"/>
-        </w:rPr>
-      </w:pPr>
-      <w:r>
-        <w:rPr>
-          <w:spacing w:val="-2"/>
-        </w:rPr>
-        <w:t>Department of Electrical and Computer Engineering</w:t>
-      </w:r>
-      <w:r>
-        <w:rPr>
-          <w:spacing w:val="-2"/>
-        </w:rPr>
-        <w:t xml:space="preserve"> </w:t>
-      </w:r>
-      <w:r>
-        <w:rPr>
-          <w:spacing w:val="-2"/>
-        </w:rPr>
-        <w:br/>
-      </w:r>
-      <w:r>
-        <w:rPr>
-          <w:spacing w:val="-2"/>
-        </w:rPr>
-        <w:t>North South University</w:t>
-      </w:r>
-      <w:r>
-        <w:rPr>
-          <w:spacing w:val="-2"/>
-        </w:rPr>
-        <w:br/>
-      </w:r>
-      <w:r>
-        <w:rPr>
-          <w:spacing w:val="-2"/>
-        </w:rPr>
-        <w:t>Dhaka, Bangladesh</w:t>
-      </w:r>
-    </w:p>
-    <w:p>
-      <w:pPr>
-        <w:pStyle w:val="E-Mail"/>
-        <w:rPr>
-          <w:spacing w:val="-2"/>
-        </w:rPr>
-      </w:pPr>
-      <w:r>
-        <w:rPr>
-          <w:spacing w:val="-2"/>
-        </w:rPr>
-        <w:t>hasib.zaman@northsouth.edu</w:t>
-      </w:r>
-    </w:p>
-    <w:p>
-      <w:pPr>
-        <w:pStyle w:val="Author"/>
-        <w:spacing w:after="0"/>
-        <w:rPr>
-          <w:spacing w:val="-2"/>
-        </w:rPr>
-      </w:pPr>
-      <w:r>
-        <w:rPr>
-          <w:spacing w:val="-2"/>
-        </w:rPr>
-        <w:br w:type="column"/>
-      </w:r>
-      <w:r>
-        <w:rPr>
-          <w:spacing w:val="-2"/>
-        </w:rPr>
-        <w:t>Jahin Mahbub</w:t>
-      </w:r>
-    </w:p>
-    <w:p>
-      <w:pPr>
-        <w:pStyle w:val="Affiliations"/>
-        <w:rPr>
-          <w:spacing w:val="-2"/>
-        </w:rPr>
-      </w:pPr>
-      <w:r>
-        <w:rPr>
-          <w:spacing w:val="-2"/>
-        </w:rPr>
-        <w:t>Department of Electrical and Computer Engineering</w:t>
-      </w:r>
-      <w:r>
-        <w:rPr>
-          <w:spacing w:val="-2"/>
-        </w:rPr>
-        <w:br/>
-      </w:r>
-      <w:r>
-        <w:rPr>
-          <w:spacing w:val="-2"/>
-        </w:rPr>
-        <w:t>North South University</w:t>
-      </w:r>
-      <w:r>
-        <w:rPr>
-          <w:spacing w:val="-2"/>
-        </w:rPr>
-        <w:br/>
-      </w:r>
-      <w:r>
-        <w:rPr>
-          <w:spacing w:val="-2"/>
-        </w:rPr>
-        <w:t>Dhaka, Bangladesh</w:t>
-      </w:r>
-    </w:p>
-    <w:p>
-      <w:pPr>
-        <w:pStyle w:val="E-Mail"/>
-        <w:rPr>
-          <w:spacing w:val="-2"/>
-        </w:rPr>
-      </w:pPr>
-      <w:r>
-        <w:rPr>
-          <w:spacing w:val="-2"/>
-        </w:rPr>
-        <w:t>jahin.mahbub@northsouth.edu</w:t>
-      </w:r>
-    </w:p>
-    <w:p>
-      <w:pPr>
-        <w:pStyle w:val="Author"/>
-        <w:spacing w:after="0"/>
-        <w:rPr>
-          <w:spacing w:val="-2"/>
-        </w:rPr>
-      </w:pPr>
-      <w:r>
-        <w:rPr>
-          <w:spacing w:val="-2"/>
-        </w:rPr>
-        <w:br w:type="column"/>
-      </w:r>
-      <w:proofErr w:type="spellStart"/>
-      <w:r>
-        <w:rPr>
-          <w:spacing w:val="-2"/>
-        </w:rPr>
-        <w:t>Yeahia</w:t>
-      </w:r>
-      <w:proofErr w:type="spellEnd"/>
-      <w:r>
-        <w:rPr>
-          <w:spacing w:val="-2"/>
-        </w:rPr>
-        <w:t xml:space="preserve"> Mahammad Arif</w:t>
-      </w:r>
-    </w:p>
-    <w:p>
-      <w:pPr>
-        <w:pStyle w:val="Affiliations"/>
-        <w:rPr>
-          <w:spacing w:val="-2"/>
-        </w:rPr>
-      </w:pPr>
-      <w:r>
-        <w:rPr>
-          <w:spacing w:val="-2"/>
-        </w:rPr>
-        <w:t>Department of Electrical and Computer Engineering</w:t>
-      </w:r>
-      <w:r>
-        <w:rPr>
-          <w:spacing w:val="-2"/>
-        </w:rPr>
-        <w:br/>
-        <w:t>North South University</w:t>
-      </w:r>
-      <w:r>
-        <w:rPr>
-          <w:spacing w:val="-2"/>
-        </w:rPr>
-        <w:br/>
-        <w:t>Dhaka, Bangladesh</w:t>
-      </w:r>
-    </w:p>
-    <w:p>
-      <w:pPr>
-        <w:pStyle w:val="E-Mail"/>
-        <w:rPr>
-          <w:spacing w:val="-2"/>
-        </w:rPr>
-      </w:pPr>
-      <w:r>
-        <w:rPr>
-          <w:spacing w:val="-2"/>
-        </w:rPr>
-        <w:t>yeahia.arif@northsouth.edu</w:t>
-      </w:r>
-    </w:p>
-    <w:p>
-      <w:pPr>
-        <w:pStyle w:val="E-Mail"/>
-      </w:pPr>
-    </w:p>
-    <w:p>
-      <w:pPr>
-        <w:jc w:val="center"/>
-        <w:sectPr>
-          <w:type w:val="continuous"/>
-          <w:pgSz w:w="12240" w:h="15840" w:code="1"/>
-          <w:pgMar w:top="1080" w:right="1080" w:bottom="1440" w:left="1080" w:header="720" w:footer="720" w:gutter="0"/>
-          <w:cols w:num="3" w:space="0"/>
-        </w:sectPr>
-      </w:pPr>
-    </w:p>
-    <w:p>
-      <w:pPr>
         <w:spacing w:after="0"/>
       </w:pPr>
       <w:r>
@@ -266,46 +446,51 @@
           <w:b/>
           <w:sz w:val="24"/>
         </w:rPr>
-        <w:t>ABSTRACT</w:t>
-      </w:r>
-    </w:p>
-    <w:p>
-      <w:pPr>
-        <w:spacing w:before="120" w:after="0"/>
-        <w:rPr>
-          <w:kern w:val="28"/>
-        </w:rPr>
-      </w:pPr>
-      <w:r>
-        <w:rPr>
-          <w:kern w:val="28"/>
-        </w:rPr>
-        <w:t xml:space="preserve">Social Media involvement in our life has been increasing day by day and maintaining this social media life is becoming more difficult. People are controlling their personal and business life both in social media. They have to come up with ideas </w:t>
-      </w:r>
-      <w:proofErr w:type="spellStart"/>
-      <w:r>
-        <w:rPr>
-          <w:kern w:val="28"/>
-        </w:rPr>
-        <w:t>everyday</w:t>
-      </w:r>
-      <w:proofErr w:type="spellEnd"/>
-      <w:r>
-        <w:rPr>
-          <w:kern w:val="28"/>
-        </w:rPr>
-        <w:t xml:space="preserve"> to upload their content. But often they forget a content which they thought of. In the past people used to follow the classical way and write in notebook. After a while they thought of jolt it down on a notepad, a software for keeping notes. But in recent times life has been made easier. Social Media have added the feature of scheduling posts. But nowadays we also have to maintain not only social media but many more to keep our business running smooth and contents to reach out people effectively.  Sometimes we might have to post our contents remotely even when we are away from my home.  So, these issues bring us to our solution the social media scheduler where people can schedule and they can also use multiple platforms to post.</w:t>
-      </w:r>
-    </w:p>
-    <w:p>
-      <w:pPr>
-        <w:spacing w:before="120" w:after="0"/>
-      </w:pPr>
+        <w:t>A</w:t>
+      </w:r>
       <w:r>
         <w:rPr>
           <w:b/>
           <w:sz w:val="24"/>
         </w:rPr>
+        <w:t>bstract</w:t>
+      </w:r>
+    </w:p>
+    <w:p>
+      <w:pPr>
+        <w:spacing w:before="120" w:after="0"/>
+        <w:rPr>
+          <w:kern w:val="28"/>
+        </w:rPr>
+      </w:pPr>
+      <w:r>
+        <w:rPr>
+          <w:kern w:val="28"/>
+        </w:rPr>
+        <w:t xml:space="preserve">Social Media involvement in our life has been increasing day by day and maintaining this social media life is becoming more difficult. People are controlling their personal and business life both in social media. They have to come up with ideas </w:t>
+      </w:r>
+      <w:r>
+        <w:rPr>
+          <w:kern w:val="28"/>
+        </w:rPr>
+        <w:t>day by day</w:t>
+      </w:r>
+      <w:r>
+        <w:rPr>
+          <w:kern w:val="28"/>
+        </w:rPr>
+        <w:t xml:space="preserve"> to upload their content. But often they forget a content which they thought of. In the past people used to follow the classical way and write in notebook. After a while they thought of jolt it down on a notepad, a software for keeping notes. But in recent times life has been made easier. Social Media have added the feature of scheduling posts. But nowadays we also have to maintain not only social media but many more to keep our business running smooth and contents to reach out people effectively.  Sometimes we might have to post our contents remotely even when we are away from my home.  So, these issues bring us to our solution the social media scheduler where people can schedule and they can also use multiple platforms to post.</w:t>
+      </w:r>
+    </w:p>
+    <w:p>
+      <w:pPr>
+        <w:spacing w:before="120" w:after="0"/>
+      </w:pPr>
+      <w:r>
+        <w:rPr>
+          <w:b/>
+          <w:sz w:val="24"/>
+        </w:rPr>
         <w:t>Keywords</w:t>
       </w:r>
     </w:p>
@@ -329,7 +514,10 @@
         <w:spacing w:before="120"/>
       </w:pPr>
       <w:r>
-        <w:t>INTRODUCTION</w:t>
+        <w:t>I</w:t>
+      </w:r>
+      <w:r>
+        <w:t>ntroduction</w:t>
       </w:r>
     </w:p>
     <w:p>
@@ -415,86 +603,73 @@
         <w:rPr>
           <w:spacing w:val="-2"/>
         </w:rPr>
-        <w:t>Target Platform:</w:t>
-      </w:r>
-    </w:p>
-    <w:p>
-      <w:pPr>
+        <w:t xml:space="preserve">Nowadays there are a huge number of social media. That’s why Target platforms has been scattered but </w:t>
+      </w:r>
+      <w:r>
         <w:rPr>
           <w:spacing w:val="-2"/>
         </w:rPr>
-      </w:pPr>
+        <w:t>After researching, we came up with a few social media sites that we can support through our application if the</w:t>
+      </w:r>
       <w:r>
         <w:rPr>
           <w:spacing w:val="-2"/>
         </w:rPr>
-        <w:t xml:space="preserve">Nowadays there are a huge number of social media. That’s why Target platforms has been scattered but </w:t>
+        <w:t>ir</w:t>
       </w:r>
       <w:r>
         <w:rPr>
           <w:spacing w:val="-2"/>
         </w:rPr>
-        <w:t>After researching, we came up with a few social media sites that we can support through our application if the</w:t>
+        <w:t xml:space="preserve"> privacy allows us</w:t>
       </w:r>
       <w:r>
         <w:rPr>
           <w:spacing w:val="-2"/>
         </w:rPr>
-        <w:t>ir</w:t>
-      </w:r>
-      <w:r>
+        <w:t>: Facebook, Twitter, Instagram, Linkedin, Tiktok, Reddit, Snapchat, Quora.</w:t>
+      </w:r>
+    </w:p>
+    <w:p>
+      <w:pPr>
         <w:rPr>
           <w:spacing w:val="-2"/>
         </w:rPr>
-        <w:t xml:space="preserve"> privacy allows us</w:t>
-      </w:r>
+      </w:pPr>
       <w:r>
         <w:rPr>
           <w:spacing w:val="-2"/>
         </w:rPr>
-        <w:t xml:space="preserve">: Facebook, Twitter, Instagram, </w:t>
-      </w:r>
-      <w:proofErr w:type="spellStart"/>
-      <w:r>
+        <w:t>Every social site has their own way and there posting methods are different. Some of them can add images and in some if image is mandatory.</w:t>
+      </w:r>
+    </w:p>
+    <w:p>
+      <w:pPr>
         <w:rPr>
           <w:spacing w:val="-2"/>
         </w:rPr>
-        <w:t>Linkedin</w:t>
-      </w:r>
-      <w:proofErr w:type="spellEnd"/>
-      <w:r>
+      </w:pPr>
+    </w:p>
+    <w:p>
+      <w:pPr>
         <w:rPr>
           <w:spacing w:val="-2"/>
         </w:rPr>
-        <w:t xml:space="preserve">, </w:t>
-      </w:r>
-      <w:proofErr w:type="spellStart"/>
-      <w:r>
+      </w:pPr>
+    </w:p>
+    <w:p>
+      <w:pPr>
         <w:rPr>
           <w:spacing w:val="-2"/>
         </w:rPr>
-        <w:t>Tiktok</w:t>
-      </w:r>
-      <w:proofErr w:type="spellEnd"/>
-      <w:r>
+      </w:pPr>
+    </w:p>
+    <w:p>
+      <w:pPr>
         <w:rPr>
           <w:spacing w:val="-2"/>
         </w:rPr>
-        <w:t>, Reddit, Snapchat, Quora.</w:t>
-      </w:r>
-    </w:p>
-    <w:p>
-      <w:pPr>
-        <w:rPr>
-          <w:spacing w:val="-2"/>
-        </w:rPr>
-      </w:pPr>
-      <w:r>
-        <w:rPr>
-          <w:spacing w:val="-2"/>
-        </w:rPr>
-        <w:t>Every social site has their own way and there posting methods are different. Some of them can add images and in some if image is mandatory.</w:t>
-      </w:r>
+      </w:pPr>
     </w:p>
     <w:p>
       <w:pPr>
@@ -1101,14 +1276,12 @@
                 <w:spacing w:val="-2"/>
               </w:rPr>
             </w:pPr>
-            <w:proofErr w:type="spellStart"/>
             <w:r>
               <w:rPr>
                 <w:spacing w:val="-2"/>
               </w:rPr>
               <w:t>Linkedin</w:t>
             </w:r>
-            <w:proofErr w:type="spellEnd"/>
           </w:p>
         </w:tc>
         <w:tc>
@@ -1248,14 +1421,12 @@
                 <w:spacing w:val="-2"/>
               </w:rPr>
             </w:pPr>
-            <w:proofErr w:type="spellStart"/>
             <w:r>
               <w:rPr>
                 <w:spacing w:val="-2"/>
               </w:rPr>
               <w:t>Tiktok</w:t>
             </w:r>
-            <w:proofErr w:type="spellEnd"/>
           </w:p>
         </w:tc>
         <w:tc>
@@ -1825,244 +1996,83 @@
     <w:p/>
     <w:p>
       <w:r>
-        <w:t xml:space="preserve">Market Competitors: </w:t>
-      </w:r>
-    </w:p>
-    <w:p>
-      <w:r>
         <w:t>The potential market competitors against our project that we have noticed of are:</w:t>
       </w:r>
-    </w:p>
-    <w:p>
-      <w:proofErr w:type="spellStart"/>
-      <w:r>
-        <w:t>SocialPilot</w:t>
-      </w:r>
-      <w:proofErr w:type="spellEnd"/>
-      <w:r>
-        <w:t xml:space="preserve">, </w:t>
-      </w:r>
-      <w:proofErr w:type="spellStart"/>
-      <w:r>
-        <w:t>HootSuite</w:t>
-      </w:r>
-      <w:proofErr w:type="spellEnd"/>
-      <w:r>
-        <w:t xml:space="preserve">, Buffer, </w:t>
-      </w:r>
-      <w:proofErr w:type="spellStart"/>
-      <w:r>
-        <w:t>Sendible</w:t>
-      </w:r>
-      <w:proofErr w:type="spellEnd"/>
-      <w:r>
-        <w:t xml:space="preserve">, </w:t>
-      </w:r>
-      <w:proofErr w:type="spellStart"/>
-      <w:r>
-        <w:t>AgoraPulse</w:t>
-      </w:r>
-      <w:proofErr w:type="spellEnd"/>
-      <w:r>
-        <w:t xml:space="preserve">, Sprout Social, </w:t>
-      </w:r>
-      <w:proofErr w:type="spellStart"/>
-      <w:r>
-        <w:t>CoSchedule</w:t>
-      </w:r>
-      <w:proofErr w:type="spellEnd"/>
-      <w:r>
-        <w:t xml:space="preserve">, </w:t>
-      </w:r>
-      <w:proofErr w:type="spellStart"/>
-      <w:r>
-        <w:t>Zoho</w:t>
-      </w:r>
-      <w:proofErr w:type="spellEnd"/>
-      <w:r>
-        <w:t xml:space="preserve"> Social, </w:t>
-      </w:r>
-      <w:proofErr w:type="spellStart"/>
-      <w:r>
-        <w:t>eClicher</w:t>
-      </w:r>
-      <w:proofErr w:type="spellEnd"/>
-      <w:r>
-        <w:t xml:space="preserve">, </w:t>
-      </w:r>
-      <w:proofErr w:type="spellStart"/>
-      <w:r>
-        <w:t>MavSocial</w:t>
-      </w:r>
-      <w:proofErr w:type="spellEnd"/>
-      <w:r>
-        <w:t xml:space="preserve">, </w:t>
-      </w:r>
-      <w:proofErr w:type="spellStart"/>
-      <w:r>
-        <w:t>MeetEger</w:t>
-      </w:r>
-      <w:proofErr w:type="spellEnd"/>
-      <w:r>
-        <w:t xml:space="preserve">, </w:t>
-      </w:r>
-      <w:proofErr w:type="spellStart"/>
-      <w:r>
-        <w:t>SmartQueue</w:t>
-      </w:r>
-      <w:proofErr w:type="spellEnd"/>
-      <w:r>
-        <w:t xml:space="preserve">, Facebook Business suite, </w:t>
-      </w:r>
-      <w:proofErr w:type="spellStart"/>
-      <w:r>
-        <w:t>Combin</w:t>
-      </w:r>
-      <w:proofErr w:type="spellEnd"/>
-      <w:r>
-        <w:t xml:space="preserve"> Free </w:t>
-      </w:r>
-      <w:proofErr w:type="spellStart"/>
-      <w:r>
-        <w:t>Instragram</w:t>
-      </w:r>
-      <w:proofErr w:type="spellEnd"/>
-      <w:r>
-        <w:t xml:space="preserve"> Scheduler.</w:t>
-      </w:r>
-    </w:p>
-    <w:p>
-      <w:r>
-        <w:t xml:space="preserve">Facebook Business suite-Facebook business suite is the official application tool that helps to organize your </w:t>
-      </w:r>
-      <w:proofErr w:type="spellStart"/>
-      <w:r>
-        <w:t>facebook</w:t>
-      </w:r>
-      <w:proofErr w:type="spellEnd"/>
-      <w:r>
-        <w:t xml:space="preserve"> page and Instagram page. It has a web version and an </w:t>
-      </w:r>
-      <w:proofErr w:type="spellStart"/>
-      <w:r>
-        <w:t>ios</w:t>
-      </w:r>
-      <w:proofErr w:type="spellEnd"/>
-      <w:r>
-        <w:t xml:space="preserve"> and android version as well. The feature that it holds are:</w:t>
-      </w:r>
-    </w:p>
-    <w:p>
-      <w:pPr>
-        <w:pStyle w:val="ListParagraph"/>
-        <w:numPr>
-          <w:ilvl w:val="0"/>
-          <w:numId w:val="3"/>
-        </w:numPr>
-      </w:pPr>
+      <w:r>
+        <w:t xml:space="preserve"> </w:t>
+      </w:r>
+      <w:r>
+        <w:t>SocialPilot, HootSuite, Buffer, Sendible, AgoraPulse, Sprout Social, CoSchedule, Zoho Social, eClicher, MavSocial, MeetEger, SmartQueue, Facebook Business suite, Combin Free Instragram Scheduler.</w:t>
+      </w:r>
+    </w:p>
+    <w:p>
+      <w:pPr>
+        <w:rPr>
+          <w:b/>
+          <w:bCs/>
+        </w:rPr>
+      </w:pPr>
+      <w:r>
+        <w:rPr>
+          <w:b/>
+          <w:bCs/>
+        </w:rPr>
+        <w:t>Facebook Business suite-</w:t>
+      </w:r>
+    </w:p>
+    <w:p>
+      <w:r>
+        <w:t>Facebook business suite is the official application tool that helps to organize your facebook page and Instagram page. It has a web version and an ios and android version as well. The feature that it holds are:</w:t>
+      </w:r>
+    </w:p>
+    <w:p>
       <w:r>
         <w:t>View your business at a glance</w:t>
       </w:r>
     </w:p>
     <w:p>
-      <w:pPr>
-        <w:pStyle w:val="ListParagraph"/>
-        <w:numPr>
-          <w:ilvl w:val="0"/>
-          <w:numId w:val="3"/>
-        </w:numPr>
-      </w:pPr>
       <w:r>
         <w:t>View Activity</w:t>
       </w:r>
     </w:p>
     <w:p>
-      <w:pPr>
-        <w:pStyle w:val="ListParagraph"/>
-        <w:numPr>
-          <w:ilvl w:val="0"/>
-          <w:numId w:val="3"/>
-        </w:numPr>
-      </w:pPr>
       <w:r>
         <w:t>Use Inbox</w:t>
       </w:r>
     </w:p>
     <w:p>
-      <w:pPr>
-        <w:pStyle w:val="ListParagraph"/>
-        <w:numPr>
-          <w:ilvl w:val="0"/>
-          <w:numId w:val="3"/>
-        </w:numPr>
-      </w:pPr>
       <w:r>
         <w:t>Create Posts and Stories</w:t>
       </w:r>
     </w:p>
     <w:p>
-      <w:pPr>
-        <w:pStyle w:val="ListParagraph"/>
-        <w:numPr>
-          <w:ilvl w:val="0"/>
-          <w:numId w:val="3"/>
-        </w:numPr>
-      </w:pPr>
       <w:r>
         <w:t>Access Commerce Manager</w:t>
       </w:r>
     </w:p>
     <w:p>
-      <w:pPr>
-        <w:pStyle w:val="ListParagraph"/>
-        <w:numPr>
-          <w:ilvl w:val="0"/>
-          <w:numId w:val="3"/>
-        </w:numPr>
-      </w:pPr>
       <w:r>
         <w:t>Create Ads</w:t>
       </w:r>
     </w:p>
     <w:p>
-      <w:pPr>
-        <w:pStyle w:val="ListParagraph"/>
-        <w:numPr>
-          <w:ilvl w:val="0"/>
-          <w:numId w:val="3"/>
-        </w:numPr>
-      </w:pPr>
       <w:r>
         <w:t>View Insights</w:t>
       </w:r>
     </w:p>
     <w:p>
-      <w:pPr>
-        <w:pStyle w:val="ListParagraph"/>
-        <w:numPr>
-          <w:ilvl w:val="0"/>
-          <w:numId w:val="3"/>
-        </w:numPr>
-      </w:pPr>
       <w:r>
         <w:t>Access More Tools</w:t>
       </w:r>
     </w:p>
     <w:p>
-      <w:pPr>
-        <w:pStyle w:val="ListParagraph"/>
-        <w:numPr>
-          <w:ilvl w:val="0"/>
-          <w:numId w:val="3"/>
-        </w:numPr>
-      </w:pPr>
       <w:r>
         <w:t>Schedule posts</w:t>
       </w:r>
     </w:p>
     <w:p>
       <w:r>
-        <w:t>Scheduling Posts- The business suite has a very nice way of scheduling post. It would be considered the best in our opinion. It uploads the whole file in a server and posts when it's scheduled. It also shows how the post will look like.</w:t>
+        <w:t>The business suite has a very nice way of scheduling post. It would be considered the best in our opinion. It uploads the whole file in a server and posts when it's scheduled. It also shows how the post will look like.</w:t>
       </w:r>
     </w:p>
     <w:p>
@@ -2122,36 +2132,44 @@
         <w:jc w:val="center"/>
       </w:pPr>
       <w:r>
+        <w:t>Figure</w:t>
+      </w:r>
+      <w:r>
+        <w:t xml:space="preserve"> </w:t>
+      </w:r>
+      <w:r>
+        <w:t xml:space="preserve">2.1: </w:t>
+      </w:r>
+      <w:r>
         <w:t>Facebook business suite</w:t>
       </w:r>
     </w:p>
     <w:p/>
     <w:p>
-      <w:proofErr w:type="spellStart"/>
-      <w:r>
-        <w:t>Combin</w:t>
-      </w:r>
-      <w:proofErr w:type="spellEnd"/>
-      <w:r>
-        <w:t xml:space="preserve"> Free </w:t>
-      </w:r>
-      <w:proofErr w:type="spellStart"/>
-      <w:r>
-        <w:t>Instragram</w:t>
-      </w:r>
-      <w:proofErr w:type="spellEnd"/>
-      <w:r>
-        <w:t xml:space="preserve"> Scheduler</w:t>
-      </w:r>
-    </w:p>
-    <w:p>
-      <w:proofErr w:type="spellStart"/>
-      <w:r>
-        <w:t>Combin's</w:t>
-      </w:r>
-      <w:proofErr w:type="spellEnd"/>
-      <w:r>
-        <w:t xml:space="preserve"> goal is to provide efficient Instagram marketing solutions. It doesn't have any mobile version. It only has a desktop version. The application has to be running in the background to post on Instagram. It doesn't support any other platform and medias.</w:t>
+      <w:pPr>
+        <w:rPr>
+          <w:b/>
+          <w:bCs/>
+        </w:rPr>
+      </w:pPr>
+      <w:r>
+        <w:rPr>
+          <w:b/>
+          <w:bCs/>
+        </w:rPr>
+        <w:t>Combin Free Instragram Scheduler</w:t>
+      </w:r>
+      <w:r>
+        <w:rPr>
+          <w:b/>
+          <w:bCs/>
+        </w:rPr>
+        <w:t>-</w:t>
+      </w:r>
+    </w:p>
+    <w:p>
+      <w:r>
+        <w:t>Combin's goal is to provide efficient Instagram marketing solutions. It doesn't have any mobile version. It only has a desktop version. The application has to be running in the background to post on Instagram. It doesn't support any other platform and medias.</w:t>
       </w:r>
     </w:p>
     <w:p>
@@ -2209,48 +2227,60 @@
       <w:pPr>
         <w:jc w:val="center"/>
       </w:pPr>
-      <w:proofErr w:type="spellStart"/>
-      <w:r>
-        <w:t>Combin</w:t>
-      </w:r>
-      <w:proofErr w:type="spellEnd"/>
-      <w:r>
-        <w:t>-Scheduler</w:t>
+      <w:r>
+        <w:t>Figure</w:t>
+      </w:r>
+      <w:r>
+        <w:t xml:space="preserve"> </w:t>
+      </w:r>
+      <w:r>
+        <w:t>2.</w:t>
+      </w:r>
+      <w:r>
+        <w:t>2</w:t>
+      </w:r>
+      <w:r>
+        <w:t>:</w:t>
+      </w:r>
+      <w:r>
+        <w:t xml:space="preserve"> </w:t>
+      </w:r>
+      <w:r>
+        <w:t>Combin-Scheduler</w:t>
       </w:r>
     </w:p>
     <w:p/>
     <w:p>
-      <w:r>
+      <w:pPr>
+        <w:rPr>
+          <w:b/>
+          <w:bCs/>
+        </w:rPr>
+      </w:pPr>
+      <w:r>
+        <w:rPr>
+          <w:b/>
+          <w:bCs/>
+        </w:rPr>
         <w:t>Buffer</w:t>
       </w:r>
-    </w:p>
-    <w:p>
-      <w:r>
-        <w:t xml:space="preserve">Buffer is another social media management tool. It allows you to manage multiple accounts with pricing. Buffer </w:t>
-      </w:r>
-      <w:proofErr w:type="spellStart"/>
-      <w:r>
-        <w:t>let's</w:t>
-      </w:r>
-      <w:proofErr w:type="spellEnd"/>
-      <w:r>
-        <w:t xml:space="preserve"> us use </w:t>
-      </w:r>
-      <w:proofErr w:type="spellStart"/>
-      <w:r>
-        <w:t>facebook</w:t>
-      </w:r>
-      <w:proofErr w:type="spellEnd"/>
-      <w:r>
-        <w:t xml:space="preserve">, twitter, Instagram and </w:t>
-      </w:r>
-      <w:proofErr w:type="spellStart"/>
-      <w:r>
-        <w:t>Linkedin</w:t>
-      </w:r>
-      <w:proofErr w:type="spellEnd"/>
-      <w:r>
-        <w:t xml:space="preserve"> to connect and schedule post. It uploads everything required to some cloud and then post when it's required to. Buffer has an analytic section as well which gives the user some insights about the posts.</w:t>
+      <w:r>
+        <w:rPr>
+          <w:b/>
+          <w:bCs/>
+        </w:rPr>
+        <w:t>-</w:t>
+      </w:r>
+    </w:p>
+    <w:p>
+      <w:r>
+        <w:t>Buffer is another social media management tool. It allows you to manage multiple accounts with pricing. Buffer let's</w:t>
+      </w:r>
+      <w:r>
+        <w:t>,</w:t>
+      </w:r>
+      <w:r>
+        <w:t xml:space="preserve"> us use facebook, twitter, Instagram and Linkedin to connect and schedule post. It uploads everything required to some cloud and then post when it's required to. Buffer has an analytic section as well which gives the user some insights about the posts.</w:t>
       </w:r>
     </w:p>
     <w:p>
@@ -2316,14 +2346,49 @@
         <w:jc w:val="center"/>
       </w:pPr>
       <w:r>
+        <w:t>Figure</w:t>
+      </w:r>
+      <w:r>
+        <w:t xml:space="preserve"> </w:t>
+      </w:r>
+      <w:r>
+        <w:t>2.</w:t>
+      </w:r>
+      <w:r>
+        <w:t>3</w:t>
+      </w:r>
+      <w:r>
+        <w:t>:</w:t>
+      </w:r>
+      <w:r>
+        <w:t xml:space="preserve"> </w:t>
+      </w:r>
+      <w:r>
         <w:t>Buffer Social Media</w:t>
       </w:r>
     </w:p>
     <w:p/>
     <w:p/>
     <w:p>
-      <w:r>
+      <w:pPr>
+        <w:rPr>
+          <w:b/>
+          <w:bCs/>
+        </w:rPr>
+      </w:pPr>
+      <w:r>
+        <w:rPr>
+          <w:b/>
+          <w:bCs/>
+        </w:rPr>
         <w:t>Hootsuite</w:t>
+      </w:r>
+      <w:r>
+        <w:rPr>
+          <w:b/>
+          <w:bCs/>
+        </w:rPr>
+        <w:t>-</w:t>
       </w:r>
     </w:p>
     <w:p>
@@ -2397,49 +2462,53 @@
         <w:jc w:val="center"/>
       </w:pPr>
       <w:r>
+        <w:t>Figure</w:t>
+      </w:r>
+      <w:r>
+        <w:t xml:space="preserve"> </w:t>
+      </w:r>
+      <w:r>
+        <w:t>2.</w:t>
+      </w:r>
+      <w:r>
+        <w:t>4</w:t>
+      </w:r>
+      <w:r>
+        <w:t>:</w:t>
+      </w:r>
+      <w:r>
+        <w:t xml:space="preserve"> </w:t>
+      </w:r>
+      <w:r>
         <w:t>Hootsuite</w:t>
       </w:r>
     </w:p>
     <w:p/>
     <w:p>
-      <w:proofErr w:type="spellStart"/>
-      <w:r>
+      <w:pPr>
+        <w:rPr>
+          <w:b/>
+          <w:bCs/>
+        </w:rPr>
+      </w:pPr>
+      <w:r>
+        <w:rPr>
+          <w:b/>
+          <w:bCs/>
+        </w:rPr>
         <w:t>SocialPilot</w:t>
       </w:r>
-      <w:proofErr w:type="spellEnd"/>
-    </w:p>
-    <w:p>
-      <w:proofErr w:type="spellStart"/>
-      <w:r>
-        <w:t>SocialPilot</w:t>
-      </w:r>
-      <w:proofErr w:type="spellEnd"/>
-      <w:r>
-        <w:t xml:space="preserve"> is a social media scheduling and marketing platform developed specifically for agencies and social media professionals. Used by over 40,000 agencies and social media teams, </w:t>
-      </w:r>
-      <w:proofErr w:type="spellStart"/>
-      <w:r>
-        <w:t>SocialPilot</w:t>
-      </w:r>
-      <w:proofErr w:type="spellEnd"/>
-      <w:r>
-        <w:t xml:space="preserve"> is designed to help users enhance the efficiency of their online marketing strategies and efforts, and save time and money. Moderately priced and appropriately integrated, </w:t>
-      </w:r>
-      <w:proofErr w:type="spellStart"/>
-      <w:r>
-        <w:t>SocialPilot</w:t>
-      </w:r>
-      <w:proofErr w:type="spellEnd"/>
-      <w:r>
-        <w:t xml:space="preserve"> is meant to be accessible for businesses of all scales and industries. In fact, there is a free starter package for 3 connected profiles you could use to examine the features, and confirm </w:t>
-      </w:r>
-      <w:proofErr w:type="spellStart"/>
-      <w:r>
-        <w:t>SocialPilot</w:t>
-      </w:r>
-      <w:proofErr w:type="spellEnd"/>
-      <w:r>
-        <w:t xml:space="preserve"> is a smart choice for your business.</w:t>
+      <w:r>
+        <w:rPr>
+          <w:b/>
+          <w:bCs/>
+        </w:rPr>
+        <w:t>-</w:t>
+      </w:r>
+    </w:p>
+    <w:p>
+      <w:r>
+        <w:t>SocialPilot is a social media scheduling and marketing platform developed specifically for agencies and social media professionals. Used by over 40,000 agencies and social media teams, SocialPilot is designed to help users enhance the efficiency of their online marketing strategies and efforts, and save time and money. Moderately priced and appropriately integrated, SocialPilot is meant to be accessible for businesses of all scales and industries. In fact, there is a free starter package for 3 connected profiles you could use to examine the features, and confirm SocialPilot is a smart choice for your business.</w:t>
       </w:r>
     </w:p>
     <w:p>
@@ -2504,77 +2573,121 @@
       <w:pPr>
         <w:jc w:val="center"/>
       </w:pPr>
-      <w:proofErr w:type="spellStart"/>
+      <w:r>
+        <w:t>Figure</w:t>
+      </w:r>
+      <w:r>
+        <w:t xml:space="preserve"> </w:t>
+      </w:r>
+      <w:r>
+        <w:t>2.</w:t>
+      </w:r>
+      <w:r>
+        <w:t>5</w:t>
+      </w:r>
+      <w:r>
+        <w:t>:</w:t>
+      </w:r>
+      <w:r>
+        <w:t xml:space="preserve"> </w:t>
+      </w:r>
       <w:r>
         <w:t>SocialPilot</w:t>
       </w:r>
-      <w:proofErr w:type="spellEnd"/>
-    </w:p>
-    <w:p>
-      <w:proofErr w:type="spellStart"/>
-      <w:r>
+    </w:p>
+    <w:p>
+      <w:pPr>
+        <w:rPr>
+          <w:b/>
+          <w:bCs/>
+        </w:rPr>
+      </w:pPr>
+    </w:p>
+    <w:p>
+      <w:pPr>
+        <w:rPr>
+          <w:b/>
+          <w:bCs/>
+        </w:rPr>
+      </w:pPr>
+      <w:r>
+        <w:rPr>
+          <w:b/>
+          <w:bCs/>
+        </w:rPr>
         <w:t>Sendible</w:t>
       </w:r>
-      <w:proofErr w:type="spellEnd"/>
-    </w:p>
-    <w:p>
-      <w:r>
-        <w:t xml:space="preserve">The </w:t>
-      </w:r>
-      <w:proofErr w:type="spellStart"/>
-      <w:r>
-        <w:t>Sendible</w:t>
-      </w:r>
-      <w:proofErr w:type="spellEnd"/>
-      <w:r>
-        <w:t xml:space="preserve"> platform brings all your social networks together into a </w:t>
-      </w:r>
-      <w:proofErr w:type="spellStart"/>
-      <w:r>
-        <w:t>centralised</w:t>
-      </w:r>
-      <w:proofErr w:type="spellEnd"/>
-      <w:r>
-        <w:t xml:space="preserve"> hub and is the easiest way to execute a winning social media strategy for multiple brands at scale. Positioned as a productivity tool for agencies, you can be certain that your team will save hours of time!</w:t>
+      <w:r>
+        <w:rPr>
+          <w:b/>
+          <w:bCs/>
+        </w:rPr>
+        <w:t>-</w:t>
+      </w:r>
+    </w:p>
+    <w:p>
+      <w:r>
+        <w:t>The Sendible platform brings all your social networks together into a centrali</w:t>
+      </w:r>
+      <w:r>
+        <w:t>z</w:t>
+      </w:r>
+      <w:r>
+        <w:t>ed hub and is the easiest way to execute a winning social media strategy for multiple brands at scale. Positioned as a productivity tool for agencies, you can be certain that your team will save hours of time!</w:t>
       </w:r>
     </w:p>
     <w:p/>
     <w:p>
       <w:r>
-        <w:t xml:space="preserve">With powerful social media engagement, monitoring, publishing, lead generation and reporting features, </w:t>
-      </w:r>
-      <w:proofErr w:type="spellStart"/>
-      <w:r>
-        <w:t>Sendible</w:t>
-      </w:r>
-      <w:proofErr w:type="spellEnd"/>
-      <w:r>
-        <w:t xml:space="preserve"> gives you all the tools to delight your clients every step of the way.</w:t>
+        <w:t>With powerful social media engagement, monitoring, publishing, lead generation and reporting features, Sendible gives you all the tools to delight your clients every step of the way.</w:t>
       </w:r>
     </w:p>
     <w:p/>
     <w:p>
       <w:r>
-        <w:lastRenderedPageBreak/>
         <w:t>Sendible's social media automation features help to simplify the process of driving interactions, growing a following and starting conversations on social media. The unified Priority Inbox is loved by brands and agencies alike, who are saving hours each day by consolidating the most important conversations from multiple sources into a single stream. With gorgeous social media reports that are designed to impress, you can deliver both meaningful and impressive-looking insights showcasing your progress on social media.</w:t>
       </w:r>
     </w:p>
     <w:p/>
     <w:p>
-      <w:proofErr w:type="spellStart"/>
-      <w:r>
-        <w:t>eclincher</w:t>
-      </w:r>
-      <w:proofErr w:type="spellEnd"/>
-    </w:p>
-    <w:p>
-      <w:proofErr w:type="spellStart"/>
-      <w:r>
-        <w:t>eclincher</w:t>
-      </w:r>
-      <w:proofErr w:type="spellEnd"/>
-      <w:r>
-        <w:t xml:space="preserve"> platform is built for companies who are looking for an intuitive yet powerful solution to manage their brand reach, reputation and growth online. Popular features include: suggested content &amp; free media assets, live inbox to interact across all channels / message types, post editing, scheduler &amp; visual calendar, post boost, monitoring with live feeds, smart queues &amp; auto posting, analytics &amp; reports, team collaboration &amp; workflows, mobile app.</w:t>
+      <w:pPr>
+        <w:rPr>
+          <w:b/>
+          <w:bCs/>
+        </w:rPr>
+      </w:pPr>
+      <w:r>
+        <w:rPr>
+          <w:b/>
+          <w:bCs/>
+        </w:rPr>
+        <w:t>e</w:t>
+      </w:r>
+      <w:r>
+        <w:rPr>
+          <w:b/>
+          <w:bCs/>
+        </w:rPr>
+        <w:t>C</w:t>
+      </w:r>
+      <w:r>
+        <w:rPr>
+          <w:b/>
+          <w:bCs/>
+        </w:rPr>
+        <w:t>lincher</w:t>
+      </w:r>
+      <w:r>
+        <w:rPr>
+          <w:b/>
+          <w:bCs/>
+        </w:rPr>
+        <w:t>-</w:t>
+      </w:r>
+    </w:p>
+    <w:p>
+      <w:r>
+        <w:t>eclincher platform is built for companies who are looking for an intuitive yet powerful solution to manage their brand reach, reputation and growth online. Popular features include: suggested content &amp; free media assets, live inbox to interact across all channels / message types, post editing, scheduler &amp; visual calendar, post boost, monitoring with live feeds, smart queues &amp; auto posting, analytics &amp; reports, team collaboration &amp; workflows, mobile app.</w:t>
       </w:r>
     </w:p>
     <w:p>
@@ -2639,37 +2752,50 @@
       <w:pPr>
         <w:jc w:val="center"/>
       </w:pPr>
-      <w:proofErr w:type="spellStart"/>
-      <w:r>
-        <w:t>eclincher</w:t>
-      </w:r>
-      <w:proofErr w:type="spellEnd"/>
+      <w:r>
+        <w:t>Figure</w:t>
+      </w:r>
+      <w:r>
+        <w:t xml:space="preserve"> </w:t>
+      </w:r>
+      <w:r>
+        <w:t>2.</w:t>
+      </w:r>
+      <w:r>
+        <w:t>6</w:t>
+      </w:r>
+      <w:r>
+        <w:t xml:space="preserve">: </w:t>
+      </w:r>
+      <w:r>
+        <w:t>e</w:t>
+      </w:r>
+      <w:r>
+        <w:t>C</w:t>
+      </w:r>
+      <w:r>
+        <w:t>lincher</w:t>
+      </w:r>
     </w:p>
     <w:p/>
     <w:p>
-      <w:r>
+      <w:pPr>
+        <w:rPr>
+          <w:b/>
+          <w:bCs/>
+        </w:rPr>
+      </w:pPr>
+      <w:r>
+        <w:rPr>
+          <w:b/>
+          <w:bCs/>
+        </w:rPr>
         <w:t>Sprout Social</w:t>
       </w:r>
     </w:p>
     <w:p>
       <w:r>
-        <w:t xml:space="preserve">Sprout Social offers powerful social customer service solutions for leading agencies and brands including Hyatt, Ogilvy, Leo Burnett, Evernote and Microsoft. Sprout enables brands to simplify social monitoring, listening, customer service, engagement and much more. Sprout supports Facebook, Twitter, Instagram, LinkedIn and Google+ &amp; integrates with </w:t>
-      </w:r>
-      <w:proofErr w:type="spellStart"/>
-      <w:r>
-        <w:t>Bitly</w:t>
-      </w:r>
-      <w:proofErr w:type="spellEnd"/>
-      <w:r>
-        <w:t xml:space="preserve">, Google Analytics, Zendesk, </w:t>
-      </w:r>
-      <w:proofErr w:type="spellStart"/>
-      <w:r>
-        <w:t>Feedly</w:t>
-      </w:r>
-      <w:proofErr w:type="spellEnd"/>
-      <w:r>
-        <w:t xml:space="preserve"> &amp; UserVoice.</w:t>
+        <w:t>Sprout Social offers powerful social customer service solutions for leading agencies and brands including Hyatt, Ogilvy, Leo Burnett, Evernote and Microsoft. Sprout enables brands to simplify social monitoring, listening, customer service, engagement and much more. Sprout supports Facebook, Twitter, Instagram, LinkedIn and Google+ &amp; integrates with Bitly, Google Analytics, Zendesk, Feedly &amp; UserVoice.</w:t>
       </w:r>
     </w:p>
     <w:p>
@@ -2742,11 +2868,58 @@
         </w:rPr>
       </w:pPr>
       <w:r>
+        <w:t>Figure</w:t>
+      </w:r>
+      <w:r>
+        <w:t xml:space="preserve"> </w:t>
+      </w:r>
+      <w:r>
+        <w:t>2.</w:t>
+      </w:r>
+      <w:r>
+        <w:t>7</w:t>
+      </w:r>
+      <w:r>
+        <w:t xml:space="preserve">: </w:t>
+      </w:r>
+      <w:r>
         <w:rPr>
           <w:spacing w:val="-2"/>
         </w:rPr>
         <w:t>Sprout Social</w:t>
       </w:r>
+    </w:p>
+    <w:p>
+      <w:pPr>
+        <w:jc w:val="center"/>
+        <w:rPr>
+          <w:spacing w:val="-2"/>
+        </w:rPr>
+      </w:pPr>
+    </w:p>
+    <w:p>
+      <w:pPr>
+        <w:jc w:val="center"/>
+        <w:rPr>
+          <w:spacing w:val="-2"/>
+        </w:rPr>
+      </w:pPr>
+    </w:p>
+    <w:p>
+      <w:pPr>
+        <w:jc w:val="center"/>
+        <w:rPr>
+          <w:spacing w:val="-2"/>
+        </w:rPr>
+      </w:pPr>
+    </w:p>
+    <w:p>
+      <w:pPr>
+        <w:jc w:val="center"/>
+        <w:rPr>
+          <w:spacing w:val="-2"/>
+        </w:rPr>
+      </w:pPr>
     </w:p>
     <w:tbl>
       <w:tblPr>
@@ -2870,13 +3043,7 @@
               <w:rPr>
                 <w:spacing w:val="-2"/>
               </w:rPr>
-              <w:t>Content Curatio</w:t>
-            </w:r>
-            <w:r>
-              <w:rPr>
-                <w:spacing w:val="-2"/>
-              </w:rPr>
-              <w:t>n</w:t>
+              <w:t>Content Curation</w:t>
             </w:r>
           </w:p>
         </w:tc>
@@ -2946,14 +3113,12 @@
                 <w:spacing w:val="-2"/>
               </w:rPr>
             </w:pPr>
-            <w:proofErr w:type="spellStart"/>
             <w:r>
               <w:rPr>
                 <w:spacing w:val="-2"/>
               </w:rPr>
               <w:t>SociaPilot</w:t>
             </w:r>
-            <w:proofErr w:type="spellEnd"/>
           </w:p>
         </w:tc>
         <w:tc>
@@ -3482,14 +3647,12 @@
                 <w:spacing w:val="-2"/>
               </w:rPr>
             </w:pPr>
-            <w:proofErr w:type="spellStart"/>
             <w:r>
               <w:rPr>
                 <w:spacing w:val="-2"/>
               </w:rPr>
               <w:t>Sendible</w:t>
             </w:r>
-            <w:proofErr w:type="spellEnd"/>
           </w:p>
         </w:tc>
         <w:tc>
@@ -3662,14 +3825,12 @@
                 <w:spacing w:val="-2"/>
               </w:rPr>
             </w:pPr>
-            <w:proofErr w:type="spellStart"/>
             <w:r>
               <w:rPr>
                 <w:spacing w:val="-2"/>
               </w:rPr>
               <w:t>AgoraPulse</w:t>
             </w:r>
-            <w:proofErr w:type="spellEnd"/>
           </w:p>
         </w:tc>
         <w:tc>
@@ -4020,14 +4181,12 @@
                 <w:spacing w:val="-2"/>
               </w:rPr>
             </w:pPr>
-            <w:proofErr w:type="spellStart"/>
             <w:r>
               <w:rPr>
                 <w:spacing w:val="-2"/>
               </w:rPr>
               <w:t>CoSchedule</w:t>
             </w:r>
-            <w:proofErr w:type="spellEnd"/>
           </w:p>
         </w:tc>
         <w:tc>
@@ -4200,19 +4359,11 @@
                 <w:spacing w:val="-2"/>
               </w:rPr>
             </w:pPr>
-            <w:proofErr w:type="spellStart"/>
-            <w:r>
-              <w:rPr>
-                <w:spacing w:val="-2"/>
-              </w:rPr>
-              <w:t>Zoho</w:t>
-            </w:r>
-            <w:proofErr w:type="spellEnd"/>
-            <w:r>
-              <w:rPr>
-                <w:spacing w:val="-2"/>
-              </w:rPr>
-              <w:t xml:space="preserve"> Social</w:t>
+            <w:r>
+              <w:rPr>
+                <w:spacing w:val="-2"/>
+              </w:rPr>
+              <w:t>Zoho Social</w:t>
             </w:r>
           </w:p>
         </w:tc>
@@ -4386,14 +4537,12 @@
                 <w:spacing w:val="-2"/>
               </w:rPr>
             </w:pPr>
-            <w:proofErr w:type="spellStart"/>
             <w:r>
               <w:rPr>
                 <w:spacing w:val="-2"/>
               </w:rPr>
               <w:t>eClicher</w:t>
             </w:r>
-            <w:proofErr w:type="spellEnd"/>
           </w:p>
         </w:tc>
         <w:tc>
@@ -4566,14 +4715,12 @@
                 <w:spacing w:val="-2"/>
               </w:rPr>
             </w:pPr>
-            <w:proofErr w:type="spellStart"/>
             <w:r>
               <w:rPr>
                 <w:spacing w:val="-2"/>
               </w:rPr>
               <w:t>MavSocial</w:t>
             </w:r>
-            <w:proofErr w:type="spellEnd"/>
           </w:p>
         </w:tc>
         <w:tc>
@@ -4746,14 +4893,12 @@
                 <w:spacing w:val="-2"/>
               </w:rPr>
             </w:pPr>
-            <w:proofErr w:type="spellStart"/>
             <w:r>
               <w:rPr>
                 <w:spacing w:val="-2"/>
               </w:rPr>
               <w:t>MeetEger</w:t>
             </w:r>
-            <w:proofErr w:type="spellEnd"/>
           </w:p>
         </w:tc>
         <w:tc>
@@ -4926,14 +5071,12 @@
                 <w:spacing w:val="-2"/>
               </w:rPr>
             </w:pPr>
-            <w:proofErr w:type="spellStart"/>
             <w:r>
               <w:rPr>
                 <w:spacing w:val="-2"/>
               </w:rPr>
               <w:t>SmartQueue</w:t>
             </w:r>
-            <w:proofErr w:type="spellEnd"/>
           </w:p>
         </w:tc>
         <w:tc>
@@ -5145,6 +5288,7 @@
         <w:rPr>
           <w:noProof/>
         </w:rPr>
+        <w:lastRenderedPageBreak/>
         <w:drawing>
           <wp:inline distT="0" distB="0" distL="0" distR="0" wp14:anchorId="0A2A2355" wp14:editId="4DA5FA43">
             <wp:extent cx="2447290" cy="1878153"/>
@@ -5193,6 +5337,18 @@
         <w:jc w:val="center"/>
       </w:pPr>
       <w:r>
+        <w:t>Figure</w:t>
+      </w:r>
+      <w:r>
+        <w:t xml:space="preserve"> </w:t>
+      </w:r>
+      <w:r>
+        <w:t>4.1</w:t>
+      </w:r>
+      <w:r>
+        <w:t xml:space="preserve">: </w:t>
+      </w:r>
+      <w:r>
         <w:t>Architecture Pattern</w:t>
       </w:r>
     </w:p>
@@ -5204,19 +5360,10 @@
     </w:p>
     <w:p>
       <w:r>
-        <w:lastRenderedPageBreak/>
         <w:t xml:space="preserve">MVVM - </w:t>
       </w:r>
       <w:r>
-        <w:t>MVVM architecture is a Model-View-</w:t>
-      </w:r>
-      <w:proofErr w:type="spellStart"/>
-      <w:r>
-        <w:t>ViewModel</w:t>
-      </w:r>
-      <w:proofErr w:type="spellEnd"/>
-      <w:r>
-        <w:t xml:space="preserve"> architecture that removes the tight coupling between each component. Most importantly, in this architecture, the children don't have the direct reference to the parent, they only have the reference by observables.</w:t>
+        <w:t>MVVM architecture is a Model-View-ViewModel architecture that removes the tight coupling between each component. Most importantly, in this architecture, the children don't have the direct reference to the parent, they only have the reference by observables.</w:t>
       </w:r>
     </w:p>
     <w:p>
@@ -5269,6 +5416,24 @@
         <w:jc w:val="center"/>
       </w:pPr>
       <w:r>
+        <w:t>Figure</w:t>
+      </w:r>
+      <w:r>
+        <w:t xml:space="preserve"> </w:t>
+      </w:r>
+      <w:r>
+        <w:t>4</w:t>
+      </w:r>
+      <w:r>
+        <w:t>.</w:t>
+      </w:r>
+      <w:r>
+        <w:t>2</w:t>
+      </w:r>
+      <w:r>
+        <w:t xml:space="preserve">: </w:t>
+      </w:r>
+      <w:r>
         <w:t>MVVM Architecture</w:t>
       </w:r>
     </w:p>
@@ -5308,98 +5473,90 @@
         <w:rPr>
           <w:spacing w:val="-2"/>
         </w:rPr>
-        <w:t xml:space="preserve">View: It consists of the UI </w:t>
-      </w:r>
-      <w:proofErr w:type="gramStart"/>
-      <w:r>
+        <w:t>View: It consists of the UI Code(Activity, Fragment), XML. It sends the user action to the ViewModel but does not get the response back directly. To get the response, it has to subscribe to the observables which ViewModel exposes to it.</w:t>
+      </w:r>
+    </w:p>
+    <w:p>
+      <w:pPr>
         <w:rPr>
           <w:spacing w:val="-2"/>
         </w:rPr>
-        <w:t>Code(</w:t>
-      </w:r>
-      <w:proofErr w:type="gramEnd"/>
+      </w:pPr>
       <w:r>
         <w:rPr>
           <w:spacing w:val="-2"/>
         </w:rPr>
-        <w:t xml:space="preserve">Activity, Fragment), XML. It sends the user action to the </w:t>
-      </w:r>
-      <w:proofErr w:type="spellStart"/>
-      <w:r>
+        <w:t>ViewModel: It is a bridge between the View and Model(business logic). It does not have any clue which View has to use it as it does not have a direct reference to the View. So basically, the ViewModel should not be aware of the view who is interacting with. It interacts with the Model and exposes the observable that can be observed by the View</w:t>
+      </w:r>
+    </w:p>
+    <w:p>
+      <w:pPr>
         <w:rPr>
           <w:spacing w:val="-2"/>
         </w:rPr>
-        <w:t>ViewModel</w:t>
-      </w:r>
-      <w:proofErr w:type="spellEnd"/>
+      </w:pPr>
       <w:r>
         <w:rPr>
           <w:spacing w:val="-2"/>
         </w:rPr>
-        <w:t xml:space="preserve"> but does not get the response back directly. To get the response, it has to subscribe to the observables which </w:t>
-      </w:r>
-      <w:proofErr w:type="spellStart"/>
+        <w:t xml:space="preserve">For our Database we will be using NOSQL database. </w:t>
+      </w:r>
       <w:r>
         <w:rPr>
           <w:spacing w:val="-2"/>
         </w:rPr>
-        <w:t>ViewModel</w:t>
-      </w:r>
-      <w:proofErr w:type="spellEnd"/>
-      <w:r>
+        <w:t xml:space="preserve">Firebase is a Backend-as-a-Service. It provides developers with a variety of tools and services to help them develop quality apps, grow their user base, and earn profit. It is built on Google’s infrastructure. </w:t>
+      </w:r>
+    </w:p>
+    <w:p>
+      <w:pPr>
         <w:rPr>
           <w:spacing w:val="-2"/>
         </w:rPr>
-        <w:t xml:space="preserve"> exposes to it.</w:t>
-      </w:r>
-    </w:p>
-    <w:p>
-      <w:pPr>
+      </w:pPr>
+      <w:r>
         <w:rPr>
           <w:spacing w:val="-2"/>
         </w:rPr>
-      </w:pPr>
-      <w:proofErr w:type="spellStart"/>
-      <w:r>
+        <w:t>Authentication: It supports authentication using passwords, phone numbers, Google, Facebook, Twitter, and more. The Firebase Authentication (SDK) can be used to manually integrate one or more sign-in methods into an app.</w:t>
+      </w:r>
+    </w:p>
+    <w:p>
+      <w:pPr>
         <w:rPr>
           <w:spacing w:val="-2"/>
         </w:rPr>
-        <w:t>ViewModel</w:t>
-      </w:r>
-      <w:proofErr w:type="spellEnd"/>
+      </w:pPr>
       <w:r>
         <w:rPr>
           <w:spacing w:val="-2"/>
         </w:rPr>
-        <w:t xml:space="preserve">: It is a bridge between the View and </w:t>
-      </w:r>
-      <w:proofErr w:type="gramStart"/>
+        <w:t>Realtime database: Data is synced across all clients in real</w:t>
+      </w:r>
       <w:r>
         <w:rPr>
           <w:spacing w:val="-2"/>
         </w:rPr>
-        <w:t>Model(</w:t>
-      </w:r>
-      <w:proofErr w:type="gramEnd"/>
+        <w:t>-</w:t>
+      </w:r>
       <w:r>
         <w:rPr>
           <w:spacing w:val="-2"/>
         </w:rPr>
-        <w:t xml:space="preserve">business logic). It does not have any clue which View has to use it as it does not have a direct reference to the View. So basically, the </w:t>
-      </w:r>
-      <w:proofErr w:type="spellStart"/>
-      <w:r>
+        <w:t>time and remains available even when an app goes offline.</w:t>
+      </w:r>
+    </w:p>
+    <w:p>
+      <w:pPr>
         <w:rPr>
           <w:spacing w:val="-2"/>
         </w:rPr>
-        <w:t>ViewModel</w:t>
-      </w:r>
-      <w:proofErr w:type="spellEnd"/>
+      </w:pPr>
       <w:r>
         <w:rPr>
           <w:spacing w:val="-2"/>
         </w:rPr>
-        <w:t xml:space="preserve"> should not be aware of the view who is interacting with. It interacts with the Model and exposes the observable that can be observed by the View</w:t>
+        <w:t>Hosting: Firebase Hosting provides fast hosting for a web app; content is cached into content delivery networks worldwide.</w:t>
       </w:r>
     </w:p>
     <w:p>
@@ -5412,93 +5569,151 @@
         <w:rPr>
           <w:spacing w:val="-2"/>
         </w:rPr>
-        <w:t xml:space="preserve">For our Database we will be using NOSQL database. </w:t>
-      </w:r>
-      <w:r>
+        <w:t>Test lab: The application is tested on virtual and physical devices located in Google’s data centers.</w:t>
+      </w:r>
+    </w:p>
+    <w:p>
+      <w:pPr>
         <w:rPr>
           <w:spacing w:val="-2"/>
         </w:rPr>
-        <w:t xml:space="preserve">Firebase is a Backend-as-a-Service. It provides developers with a variety of tools and services to help them develop quality apps, grow their user base, and earn profit. It is built on Google’s infrastructure. </w:t>
-      </w:r>
-    </w:p>
-    <w:p>
-      <w:pPr>
+      </w:pPr>
+      <w:r>
         <w:rPr>
           <w:spacing w:val="-2"/>
         </w:rPr>
-      </w:pPr>
-      <w:r>
+        <w:t>Notifications: Notifications can be sent with firebase with no additional coding.</w:t>
+      </w:r>
+    </w:p>
+    <w:p>
+      <w:pPr>
         <w:rPr>
           <w:spacing w:val="-2"/>
         </w:rPr>
-        <w:t>Authentication: It supports authentication using passwords, phone numbers, Google, Facebook, Twitter, and more. The Firebase Authentication (SDK) can be used to manually integrate one or more sign-in methods into an app.</w:t>
-      </w:r>
-    </w:p>
-    <w:p>
-      <w:pPr>
+      </w:pPr>
+      <w:r>
         <w:rPr>
           <w:spacing w:val="-2"/>
         </w:rPr>
-      </w:pPr>
+        <w:t xml:space="preserve">We have also made a </w:t>
+      </w:r>
       <w:r>
         <w:rPr>
           <w:spacing w:val="-2"/>
         </w:rPr>
-        <w:t xml:space="preserve">Realtime database: Data is synced across all clients in </w:t>
-      </w:r>
-      <w:proofErr w:type="spellStart"/>
+        <w:t>u</w:t>
+      </w:r>
       <w:r>
         <w:rPr>
           <w:spacing w:val="-2"/>
         </w:rPr>
-        <w:t>realtime</w:t>
-      </w:r>
-      <w:proofErr w:type="spellEnd"/>
+        <w:t xml:space="preserve">ser </w:t>
+      </w:r>
       <w:r>
         <w:rPr>
           <w:spacing w:val="-2"/>
         </w:rPr>
-        <w:t xml:space="preserve"> and remains available even when an app goes offline.</w:t>
-      </w:r>
-    </w:p>
-    <w:p>
-      <w:pPr>
+        <w:t>i</w:t>
+      </w:r>
+      <w:r>
         <w:rPr>
           <w:spacing w:val="-2"/>
         </w:rPr>
-      </w:pPr>
-      <w:r>
+        <w:t>nterface design with figma to explain our idea more properly.</w:t>
+      </w:r>
+    </w:p>
+    <w:p>
+      <w:pPr>
         <w:rPr>
           <w:spacing w:val="-2"/>
         </w:rPr>
-        <w:t>Hosting: Firebase Hosting provides fast hosting for a web app; content is cached into content delivery networks worldwide.</w:t>
-      </w:r>
-    </w:p>
-    <w:p>
-      <w:pPr>
-        <w:rPr>
+      </w:pPr>
+      <w:r>
+        <w:rPr>
+          <w:noProof/>
           <w:spacing w:val="-2"/>
         </w:rPr>
-      </w:pPr>
-      <w:r>
+        <w:drawing>
+          <wp:inline distT="0" distB="0" distL="0" distR="0" wp14:anchorId="1AB8C24A" wp14:editId="2EE90B3E">
+            <wp:extent cx="3049270" cy="1132840"/>
+            <wp:effectExtent l="0" t="0" r="6985" b="9525"/>
+            <wp:docPr id="1" name="Picture 1"/>
+            <wp:cNvGraphicFramePr>
+              <a:graphicFrameLocks xmlns:a="http://schemas.openxmlformats.org/drawingml/2006/main" noChangeAspect="1"/>
+            </wp:cNvGraphicFramePr>
+            <a:graphic xmlns:a="http://schemas.openxmlformats.org/drawingml/2006/main">
+              <a:graphicData uri="http://schemas.openxmlformats.org/drawingml/2006/picture">
+                <pic:pic xmlns:pic="http://schemas.openxmlformats.org/drawingml/2006/picture">
+                  <pic:nvPicPr>
+                    <pic:cNvPr id="1" name="Picture 1"/>
+                    <pic:cNvPicPr/>
+                  </pic:nvPicPr>
+                  <pic:blipFill>
+                    <a:blip r:embed="rId17" cstate="print">
+                      <a:extLst>
+                        <a:ext uri="{28A0092B-C50C-407E-A947-70E740481C1C}">
+                          <a14:useLocalDpi xmlns:a14="http://schemas.microsoft.com/office/drawing/2010/main" val="0"/>
+                        </a:ext>
+                      </a:extLst>
+                    </a:blip>
+                    <a:stretch>
+                      <a:fillRect/>
+                    </a:stretch>
+                  </pic:blipFill>
+                  <pic:spPr>
+                    <a:xfrm>
+                      <a:off x="0" y="0"/>
+                      <a:ext cx="3049270" cy="1132840"/>
+                    </a:xfrm>
+                    <a:prstGeom prst="rect">
+                      <a:avLst/>
+                    </a:prstGeom>
+                  </pic:spPr>
+                </pic:pic>
+              </a:graphicData>
+            </a:graphic>
+          </wp:inline>
+        </w:drawing>
+      </w:r>
+    </w:p>
+    <w:p>
+      <w:pPr>
+        <w:jc w:val="center"/>
         <w:rPr>
           <w:spacing w:val="-2"/>
         </w:rPr>
-        <w:t>Test lab: The application is tested on virtual and physical devices located in Google’s data centers.</w:t>
-      </w:r>
-    </w:p>
-    <w:p>
-      <w:pPr>
+      </w:pPr>
+      <w:r>
         <w:rPr>
           <w:spacing w:val="-2"/>
         </w:rPr>
-      </w:pPr>
-      <w:r>
+        <w:t>Figure 4.3: User Interface Prototype</w:t>
+      </w:r>
+    </w:p>
+    <w:p>
+      <w:pPr>
+        <w:pStyle w:val="Heading1"/>
+        <w:spacing w:before="120"/>
+      </w:pPr>
+      <w:r>
+        <w:t>Conclusion</w:t>
+      </w:r>
+    </w:p>
+    <w:p>
+      <w:pPr>
+        <w:jc w:val="center"/>
         <w:rPr>
           <w:spacing w:val="-2"/>
         </w:rPr>
-        <w:t>Notifications: Notifications can be sent with firebase with no additional coding.</w:t>
-      </w:r>
+      </w:pPr>
+    </w:p>
+    <w:p>
+      <w:pPr>
+        <w:jc w:val="center"/>
+        <w:rPr>
+          <w:spacing w:val="-2"/>
+        </w:rPr>
+      </w:pPr>
     </w:p>
     <w:p>
       <w:pPr>
@@ -5516,7 +5731,13 @@
         <w:ind w:firstLine="0"/>
       </w:pPr>
       <w:r>
-        <w:t>We would like to thank and gratitude to their supervisor Shaikh Shawon Arefin Shawon for continuous guidance and encouragement throughout the project.</w:t>
+        <w:t>We would like to thank and gratitude to their supervisor</w:t>
+      </w:r>
+      <w:r>
+        <w:t xml:space="preserve"> Shaikh Shawon Arefin Shimon for</w:t>
+      </w:r>
+      <w:r>
+        <w:t xml:space="preserve"> continuous guidance and encouragement throughout the project.</w:t>
       </w:r>
       <w:r>
         <w:t xml:space="preserve"> </w:t>
@@ -5528,16 +5749,8 @@
         <w:t xml:space="preserve"> </w:t>
       </w:r>
       <w:r>
-        <w:t xml:space="preserve">We also thank our parents for their love and support.  Finally, we would also like to appreciate to the efforts of the authors whose papers and article helped us a lot throughout our </w:t>
-      </w:r>
-      <w:proofErr w:type="gramStart"/>
-      <w:r>
-        <w:t>research.</w:t>
-      </w:r>
-      <w:r>
-        <w:t>.</w:t>
-      </w:r>
-      <w:proofErr w:type="gramEnd"/>
+        <w:t>We also thank our parents for their love and support.  Finally, we would also like to appreciate to the efforts of the authors whose papers and article helped us a lot throughout our research.</w:t>
+      </w:r>
     </w:p>
     <w:p>
       <w:pPr>
@@ -5565,7 +5778,7 @@
       <w:r>
         <w:t xml:space="preserve"> 15, 5 (Nov. 1993), 795-825. DOI= </w:t>
       </w:r>
-      <w:hyperlink r:id="rId17" w:history="1">
+      <w:hyperlink r:id="rId18" w:history="1">
         <w:r>
           <w:rPr>
             <w:rStyle w:val="Hyperlink"/>
@@ -5583,15 +5796,7 @@
         <w:pStyle w:val="References"/>
       </w:pPr>
       <w:r>
-        <w:t xml:space="preserve">Ding, W. and </w:t>
-      </w:r>
-      <w:proofErr w:type="spellStart"/>
-      <w:r>
-        <w:t>Marchionini</w:t>
-      </w:r>
-      <w:proofErr w:type="spellEnd"/>
-      <w:r>
-        <w:t>, G. 1997</w:t>
+        <w:t>Ding, W. and Marchionini, G. 1997</w:t>
       </w:r>
       <w:r>
         <w:t>.</w:t>
@@ -5625,8 +5830,8 @@
       <w:r>
         <w:t xml:space="preserve"> at </w:t>
       </w:r>
-      <w:smartTag w:uri="urn:schemas-microsoft-com:office:smarttags" w:element="City">
-        <w:smartTag w:uri="urn:schemas-microsoft-com:office:smarttags" w:element="place">
+      <w:smartTag w:uri="urn:schemas-microsoft-com:office:smarttags" w:element="place">
+        <w:smartTag w:uri="urn:schemas-microsoft-com:office:smarttags" w:element="City">
           <w:r>
             <w:t>College Park</w:t>
           </w:r>
@@ -5673,8 +5878,8 @@
       <w:r>
         <w:t xml:space="preserve">, The </w:t>
       </w:r>
-      <w:smartTag w:uri="urn:schemas-microsoft-com:office:smarttags" w:element="country-region">
-        <w:smartTag w:uri="urn:schemas-microsoft-com:office:smarttags" w:element="place">
+      <w:smartTag w:uri="urn:schemas-microsoft-com:office:smarttags" w:element="place">
+        <w:smartTag w:uri="urn:schemas-microsoft-com:office:smarttags" w:element="country-region">
           <w:r>
             <w:t>Netherlands</w:t>
           </w:r>
@@ -5701,7 +5906,7 @@
       <w:r>
         <w:t xml:space="preserve">, 526-531. DOI= </w:t>
       </w:r>
-      <w:hyperlink r:id="rId18" w:history="1">
+      <w:hyperlink r:id="rId19" w:history="1">
         <w:r>
           <w:rPr>
             <w:rStyle w:val="Hyperlink"/>
@@ -5761,6 +5966,7 @@
         <w:pStyle w:val="References"/>
       </w:pPr>
       <w:r>
+        <w:lastRenderedPageBreak/>
         <w:t>Sannella, M. J. 1994</w:t>
       </w:r>
       <w:r>
@@ -5897,7 +6103,7 @@
       <w:r>
         <w:t xml:space="preserve">, 1-10. DOI= </w:t>
       </w:r>
-      <w:hyperlink r:id="rId19" w:history="1">
+      <w:hyperlink r:id="rId20" w:history="1">
         <w:r>
           <w:rPr>
             <w:rStyle w:val="Hyperlink"/>
@@ -5925,28 +6131,12 @@
           <w:i/>
           <w:iCs/>
         </w:rPr>
-        <w:t xml:space="preserve">J. Syst. </w:t>
-      </w:r>
-      <w:proofErr w:type="spellStart"/>
-      <w:r>
-        <w:rPr>
-          <w:i/>
-          <w:iCs/>
-        </w:rPr>
-        <w:t>Softw</w:t>
-      </w:r>
-      <w:proofErr w:type="spellEnd"/>
-      <w:r>
-        <w:rPr>
-          <w:i/>
-          <w:iCs/>
-        </w:rPr>
-        <w:t>.</w:t>
+        <w:t>J. Syst. Softw.</w:t>
       </w:r>
       <w:r>
         <w:t xml:space="preserve"> 79, 5 (May. 2006), 577-590. DOI= </w:t>
       </w:r>
-      <w:hyperlink r:id="rId20" w:history="1">
+      <w:hyperlink r:id="rId21" w:history="1">
         <w:r>
           <w:rPr>
             <w:rStyle w:val="Hyperlink"/>
@@ -6008,7 +6198,7 @@
       <w:r>
         <w:t xml:space="preserve">, 19-33. DOI= </w:t>
       </w:r>
-      <w:hyperlink r:id="rId21" w:history="1">
+      <w:hyperlink r:id="rId22" w:history="1">
         <w:r>
           <w:rPr>
             <w:rStyle w:val="Hyperlink"/>
@@ -6999,6 +7189,7 @@
     <w:name w:val="heading 1"/>
     <w:basedOn w:val="Normal"/>
     <w:next w:val="Normal"/>
+    <w:link w:val="Heading1Char"/>
     <w:qFormat/>
     <w:pPr>
       <w:keepNext/>
@@ -7422,6 +7613,44 @@
       <w:szCs w:val="22"/>
     </w:rPr>
   </w:style>
+  <w:style w:type="character" w:styleId="UnresolvedMention">
+    <w:name w:val="Unresolved Mention"/>
+    <w:basedOn w:val="DefaultParagraphFont"/>
+    <w:uiPriority w:val="99"/>
+    <w:semiHidden/>
+    <w:unhideWhenUsed/>
+    <w:rsid w:val="00FF3D75"/>
+    <w:rPr>
+      <w:color w:val="605E5C"/>
+      <w:shd w:val="clear" w:color="auto" w:fill="E1DFDD"/>
+    </w:rPr>
+  </w:style>
+  <w:style w:type="table" w:styleId="TableGrid">
+    <w:name w:val="Table Grid"/>
+    <w:basedOn w:val="TableNormal"/>
+    <w:rsid w:val="00640866"/>
+    <w:tblPr>
+      <w:tblBorders>
+        <w:top w:val="single" w:sz="4" w:space="0" w:color="auto"/>
+        <w:left w:val="single" w:sz="4" w:space="0" w:color="auto"/>
+        <w:bottom w:val="single" w:sz="4" w:space="0" w:color="auto"/>
+        <w:right w:val="single" w:sz="4" w:space="0" w:color="auto"/>
+        <w:insideH w:val="single" w:sz="4" w:space="0" w:color="auto"/>
+        <w:insideV w:val="single" w:sz="4" w:space="0" w:color="auto"/>
+      </w:tblBorders>
+    </w:tblPr>
+  </w:style>
+  <w:style w:type="character" w:customStyle="1" w:styleId="Heading1Char">
+    <w:name w:val="Heading 1 Char"/>
+    <w:basedOn w:val="DefaultParagraphFont"/>
+    <w:link w:val="Heading1"/>
+    <w:rsid w:val="00331D19"/>
+    <w:rPr>
+      <w:b/>
+      <w:kern w:val="28"/>
+      <w:sz w:val="24"/>
+    </w:rPr>
+  </w:style>
 </w:styles>
 </file>
 

</xml_diff>